<commit_message>
Added gitignore and location model for assignment 2
</commit_message>
<xml_diff>
--- a/Assignment 1/Assignment 1 Report.docx
+++ b/Assignment 1/Assignment 1 Report.docx
@@ -24,22 +24,35 @@
     </w:p>
     <w:p>
       <w:r>
-        <w:t xml:space="preserve">For my application I created layouts on two different screens. For the first screen where users enter </w:t>
-      </w:r>
-      <w:r>
-        <w:t>information,</w:t>
-      </w:r>
-      <w:r>
-        <w:t xml:space="preserve"> I created a UI layout using text views for headers and edit text </w:t>
-      </w:r>
-      <w:r>
-        <w:t>views to</w:t>
-      </w:r>
-      <w:r>
-        <w:t xml:space="preserve"> create a form like screen in XML.</w:t>
-      </w:r>
-      <w:r>
-        <w:t xml:space="preserve"> All these views were placed in a constraint layout where different views can be located and have their location adjusted by using different horizontal and vertical constraints. All the views </w:t>
+        <w:rPr>
+          <w:b/>
+          <w:bCs/>
+        </w:rPr>
+        <w:t xml:space="preserve">Link to </w:t>
+      </w:r>
+      <w:proofErr w:type="spellStart"/>
+      <w:r>
+        <w:rPr>
+          <w:b/>
+          <w:bCs/>
+        </w:rPr>
+        <w:t>Github</w:t>
+      </w:r>
+      <w:proofErr w:type="spellEnd"/>
+      <w:r>
+        <w:rPr>
+          <w:b/>
+          <w:bCs/>
+        </w:rPr>
+        <w:t xml:space="preserve"> Repository - </w:t>
+      </w:r>
+      <w:r>
+        <w:t>https://github.com/Janahan10/SOFE4640-Mobile-Dev-Assignments/tree/main/Assignment%201</w:t>
+      </w:r>
+    </w:p>
+    <w:p>
+      <w:r>
+        <w:t xml:space="preserve">For my application I created layouts on two different screens. For the first screen where users enter information, I created a UI layout using text views for headers and edit text views to create a form like screen in XML. All these views were placed in a constraint layout where different views can be located and have their location adjusted by using different horizontal and vertical constraints. All the views </w:t>
       </w:r>
       <w:proofErr w:type="gramStart"/>
       <w:r>
@@ -77,6 +90,7 @@
         <w:rPr>
           <w:i/>
           <w:iCs/>
+          <w:noProof/>
         </w:rPr>
         <w:drawing>
           <wp:inline distT="0" distB="0" distL="0" distR="0" wp14:anchorId="14EBD5E6" wp14:editId="3679A20F">
@@ -207,7 +221,6 @@
     <w:p/>
     <w:p>
       <w:r>
-        <w:lastRenderedPageBreak/>
         <w:t>The following images show the UI and how the user’s information will be used:</w:t>
       </w:r>
     </w:p>
@@ -237,6 +250,7 @@
         <w:rPr>
           <w:i/>
           <w:iCs/>
+          <w:noProof/>
         </w:rPr>
         <w:drawing>
           <wp:inline distT="0" distB="0" distL="0" distR="0" wp14:anchorId="54C1B855" wp14:editId="309FFA18">
@@ -371,6 +385,7 @@
         <w:rPr>
           <w:i/>
           <w:iCs/>
+          <w:noProof/>
         </w:rPr>
         <w:lastRenderedPageBreak/>
         <w:drawing>
@@ -524,6 +539,7 @@
         <w:rPr>
           <w:i/>
           <w:iCs/>
+          <w:noProof/>
         </w:rPr>
         <w:lastRenderedPageBreak/>
         <w:drawing>

</xml_diff>